<commit_message>
added latest docu and latest db
</commit_message>
<xml_diff>
--- a/DOCUMENTATION/docu.docx
+++ b/DOCUMENTATION/docu.docx
@@ -2563,42 +2563,15 @@
         <w:jc w:val="both"/>
         <w:rPr>
           <w:rFonts w:ascii="Arial" w:eastAsia="Times New Roman" w:hAnsi="Arial" w:cs="Arial"/>
-          <w:color w:val="000000"/>
-          <w:kern w:val="0"/>
-          <w:sz w:val="24"/>
-          <w:szCs w:val="24"/>
-          <w:lang w:eastAsia="en-PH"/>
-          <w14:ligatures w14:val="none"/>
-        </w:rPr>
-      </w:pPr>
-      <w:r>
-        <w:rPr>
-          <w:rFonts w:ascii="Arial" w:eastAsia="Times New Roman" w:hAnsi="Arial" w:cs="Arial"/>
-          <w:b/>
-          <w:color w:val="000000"/>
-          <w:kern w:val="0"/>
-          <w:sz w:val="24"/>
-          <w:szCs w:val="24"/>
-          <w:lang w:eastAsia="en-PH"/>
-          <w14:ligatures w14:val="none"/>
-        </w:rPr>
-        <w:lastRenderedPageBreak/>
-        <w:t xml:space="preserve">Admin Announcement Management: </w:t>
-      </w:r>
-      <w:r>
-        <w:rPr>
-          <w:rFonts w:ascii="Arial" w:eastAsia="Times New Roman" w:hAnsi="Arial" w:cs="Arial"/>
-          <w:color w:val="000000"/>
-          <w:kern w:val="0"/>
-          <w:sz w:val="24"/>
-          <w:szCs w:val="24"/>
-          <w:lang w:eastAsia="en-PH"/>
-          <w14:ligatures w14:val="none"/>
-        </w:rPr>
-        <w:t>In this module, admins can create, update and delete announcement. This announcements will be displayed on the user modules in order for them to be notified.</w:t>
-      </w:r>
-      <w:bookmarkStart w:id="0" w:name="_GoBack"/>
-      <w:bookmarkEnd w:id="0"/>
+          <w:b/>
+          <w:color w:val="000000"/>
+          <w:kern w:val="0"/>
+          <w:sz w:val="24"/>
+          <w:szCs w:val="24"/>
+          <w:lang w:eastAsia="en-PH"/>
+          <w14:ligatures w14:val="none"/>
+        </w:rPr>
+      </w:pPr>
     </w:p>
     <w:p>
       <w:pPr>
@@ -2615,6 +2588,100 @@
           <w14:ligatures w14:val="none"/>
         </w:rPr>
       </w:pPr>
+      <w:r>
+        <w:rPr>
+          <w:rFonts w:ascii="Arial" w:eastAsia="Times New Roman" w:hAnsi="Arial" w:cs="Arial"/>
+          <w:b/>
+          <w:color w:val="000000"/>
+          <w:kern w:val="0"/>
+          <w:sz w:val="24"/>
+          <w:szCs w:val="24"/>
+          <w:lang w:eastAsia="en-PH"/>
+          <w14:ligatures w14:val="none"/>
+        </w:rPr>
+        <w:lastRenderedPageBreak/>
+        <w:t>Admin Announcement Management</w:t>
+      </w:r>
+      <w:r>
+        <w:rPr>
+          <w:rFonts w:ascii="Arial" w:eastAsia="Times New Roman" w:hAnsi="Arial" w:cs="Arial"/>
+          <w:b/>
+          <w:color w:val="000000"/>
+          <w:kern w:val="0"/>
+          <w:sz w:val="24"/>
+          <w:szCs w:val="24"/>
+          <w:lang w:eastAsia="en-PH"/>
+          <w14:ligatures w14:val="none"/>
+        </w:rPr>
+        <w:t xml:space="preserve">: </w:t>
+      </w:r>
+      <w:r>
+        <w:rPr>
+          <w:rFonts w:ascii="Arial" w:eastAsia="Times New Roman" w:hAnsi="Arial" w:cs="Arial"/>
+          <w:color w:val="000000"/>
+          <w:kern w:val="0"/>
+          <w:sz w:val="24"/>
+          <w:szCs w:val="24"/>
+          <w:lang w:eastAsia="en-PH"/>
+          <w14:ligatures w14:val="none"/>
+        </w:rPr>
+        <w:t>In this module, admins can create, update, and delete announcements. These announcements are displayed on user modules to provide updates about organization meetings and alerts.</w:t>
+      </w:r>
+    </w:p>
+    <w:p>
+      <w:pPr>
+        <w:spacing w:after="0" w:line="480" w:lineRule="auto"/>
+        <w:ind w:left="20" w:right="60" w:firstLine="20"/>
+        <w:jc w:val="both"/>
+        <w:rPr>
+          <w:rFonts w:ascii="Arial" w:eastAsia="Times New Roman" w:hAnsi="Arial" w:cs="Arial"/>
+          <w:b/>
+          <w:color w:val="000000"/>
+          <w:kern w:val="0"/>
+          <w:sz w:val="24"/>
+          <w:szCs w:val="24"/>
+          <w:lang w:eastAsia="en-PH"/>
+          <w14:ligatures w14:val="none"/>
+        </w:rPr>
+      </w:pPr>
+      <w:r>
+        <w:rPr>
+          <w:rFonts w:ascii="Arial" w:eastAsia="Times New Roman" w:hAnsi="Arial" w:cs="Arial"/>
+          <w:b/>
+          <w:color w:val="000000"/>
+          <w:kern w:val="0"/>
+          <w:sz w:val="24"/>
+          <w:szCs w:val="24"/>
+          <w:lang w:eastAsia="en-PH"/>
+          <w14:ligatures w14:val="none"/>
+        </w:rPr>
+        <w:t xml:space="preserve">Admin Document Management: </w:t>
+      </w:r>
+      <w:r>
+        <w:rPr>
+          <w:rFonts w:ascii="Arial" w:eastAsia="Times New Roman" w:hAnsi="Arial" w:cs="Arial"/>
+          <w:color w:val="000000"/>
+          <w:kern w:val="0"/>
+          <w:sz w:val="24"/>
+          <w:szCs w:val="24"/>
+          <w:lang w:eastAsia="en-PH"/>
+          <w14:ligatures w14:val="none"/>
+        </w:rPr>
+        <w:t>In this module, administrators can review documents submitted by applicants to determine whether to process or deny their applications. Administrators have the ability to view and download the uploaded documents for evaluation</w:t>
+      </w:r>
+      <w:r>
+        <w:rPr>
+          <w:rFonts w:ascii="Arial" w:eastAsia="Times New Roman" w:hAnsi="Arial" w:cs="Arial"/>
+          <w:b/>
+          <w:color w:val="000000"/>
+          <w:kern w:val="0"/>
+          <w:sz w:val="24"/>
+          <w:szCs w:val="24"/>
+          <w:lang w:eastAsia="en-PH"/>
+          <w14:ligatures w14:val="none"/>
+        </w:rPr>
+        <w:t>.</w:t>
+      </w:r>
     </w:p>
     <w:p>
       <w:pPr>
@@ -2940,119 +3007,16 @@
     </w:p>
     <w:p>
       <w:pPr>
-        <w:spacing w:after="240" w:line="480" w:lineRule="auto"/>
+        <w:spacing w:after="0" w:line="480" w:lineRule="auto"/>
         <w:ind w:right="60"/>
-        <w:jc w:val="both"/>
-        <w:textAlignment w:val="baseline"/>
-        <w:rPr>
-          <w:rFonts w:ascii="Arial" w:eastAsia="Times New Roman" w:hAnsi="Arial" w:cs="Arial"/>
-          <w:color w:val="000000"/>
-          <w:kern w:val="0"/>
-          <w:lang w:eastAsia="en-PH"/>
-          <w14:ligatures w14:val="none"/>
-        </w:rPr>
-      </w:pPr>
-    </w:p>
-    <w:p>
-      <w:pPr>
-        <w:spacing w:after="240" w:line="480" w:lineRule="auto"/>
-        <w:ind w:right="60"/>
-        <w:jc w:val="both"/>
-        <w:textAlignment w:val="baseline"/>
-        <w:rPr>
-          <w:rFonts w:ascii="Arial" w:eastAsia="Times New Roman" w:hAnsi="Arial" w:cs="Arial"/>
-          <w:color w:val="000000"/>
-          <w:kern w:val="0"/>
-          <w:lang w:eastAsia="en-PH"/>
-          <w14:ligatures w14:val="none"/>
-        </w:rPr>
-      </w:pPr>
-    </w:p>
-    <w:p>
-      <w:pPr>
-        <w:spacing w:after="240" w:line="480" w:lineRule="auto"/>
-        <w:ind w:right="60"/>
-        <w:jc w:val="both"/>
-        <w:textAlignment w:val="baseline"/>
-        <w:rPr>
-          <w:rFonts w:ascii="Arial" w:eastAsia="Times New Roman" w:hAnsi="Arial" w:cs="Arial"/>
-          <w:color w:val="000000"/>
-          <w:kern w:val="0"/>
-          <w:lang w:eastAsia="en-PH"/>
-          <w14:ligatures w14:val="none"/>
-        </w:rPr>
-      </w:pPr>
-    </w:p>
-    <w:p>
-      <w:pPr>
-        <w:spacing w:after="240" w:line="480" w:lineRule="auto"/>
-        <w:ind w:right="60"/>
-        <w:jc w:val="both"/>
-        <w:textAlignment w:val="baseline"/>
-        <w:rPr>
-          <w:rFonts w:ascii="Arial" w:eastAsia="Times New Roman" w:hAnsi="Arial" w:cs="Arial"/>
-          <w:color w:val="000000"/>
-          <w:kern w:val="0"/>
-          <w:lang w:eastAsia="en-PH"/>
-          <w14:ligatures w14:val="none"/>
-        </w:rPr>
-      </w:pPr>
-    </w:p>
-    <w:p>
-      <w:pPr>
-        <w:spacing w:after="240" w:line="480" w:lineRule="auto"/>
-        <w:ind w:right="60"/>
-        <w:jc w:val="both"/>
-        <w:textAlignment w:val="baseline"/>
-        <w:rPr>
-          <w:rFonts w:ascii="Arial" w:eastAsia="Times New Roman" w:hAnsi="Arial" w:cs="Arial"/>
-          <w:color w:val="000000"/>
-          <w:kern w:val="0"/>
-          <w:lang w:eastAsia="en-PH"/>
-          <w14:ligatures w14:val="none"/>
-        </w:rPr>
-      </w:pPr>
-    </w:p>
-    <w:p>
-      <w:pPr>
-        <w:spacing w:after="240" w:line="480" w:lineRule="auto"/>
-        <w:ind w:right="60"/>
-        <w:jc w:val="both"/>
-        <w:textAlignment w:val="baseline"/>
-        <w:rPr>
-          <w:rFonts w:ascii="Arial" w:eastAsia="Times New Roman" w:hAnsi="Arial" w:cs="Arial"/>
-          <w:color w:val="000000"/>
-          <w:kern w:val="0"/>
-          <w:lang w:eastAsia="en-PH"/>
-          <w14:ligatures w14:val="none"/>
-        </w:rPr>
-      </w:pPr>
-    </w:p>
-    <w:p>
-      <w:pPr>
-        <w:spacing w:after="240" w:line="480" w:lineRule="auto"/>
-        <w:ind w:right="60"/>
-        <w:jc w:val="both"/>
-        <w:textAlignment w:val="baseline"/>
-        <w:rPr>
-          <w:rFonts w:ascii="Arial" w:eastAsia="Times New Roman" w:hAnsi="Arial" w:cs="Arial"/>
-          <w:color w:val="000000"/>
-          <w:kern w:val="0"/>
-          <w:lang w:eastAsia="en-PH"/>
-          <w14:ligatures w14:val="none"/>
-        </w:rPr>
-      </w:pPr>
-    </w:p>
-    <w:p>
-      <w:pPr>
-        <w:spacing w:after="240" w:line="480" w:lineRule="auto"/>
-        <w:ind w:right="60"/>
-        <w:jc w:val="both"/>
-        <w:textAlignment w:val="baseline"/>
-        <w:rPr>
-          <w:rFonts w:ascii="Arial" w:eastAsia="Times New Roman" w:hAnsi="Arial" w:cs="Arial"/>
-          <w:color w:val="000000"/>
-          <w:kern w:val="0"/>
+        <w:rPr>
+          <w:rFonts w:ascii="Arial" w:eastAsia="Times New Roman" w:hAnsi="Arial" w:cs="Arial"/>
+          <w:b/>
+          <w:bCs/>
+          <w:color w:val="000000"/>
+          <w:kern w:val="0"/>
+          <w:sz w:val="24"/>
+          <w:szCs w:val="24"/>
           <w:lang w:eastAsia="en-PH"/>
           <w14:ligatures w14:val="none"/>
         </w:rPr>
@@ -3064,60 +3028,6 @@
         <w:ind w:left="720" w:right="60"/>
         <w:jc w:val="center"/>
         <w:rPr>
-          <w:rFonts w:ascii="Arial" w:eastAsia="Times New Roman" w:hAnsi="Arial" w:cs="Arial"/>
-          <w:b/>
-          <w:bCs/>
-          <w:color w:val="000000"/>
-          <w:kern w:val="0"/>
-          <w:sz w:val="24"/>
-          <w:szCs w:val="24"/>
-          <w:lang w:eastAsia="en-PH"/>
-          <w14:ligatures w14:val="none"/>
-        </w:rPr>
-      </w:pPr>
-    </w:p>
-    <w:p>
-      <w:pPr>
-        <w:spacing w:after="0" w:line="480" w:lineRule="auto"/>
-        <w:ind w:left="720" w:right="60"/>
-        <w:jc w:val="center"/>
-        <w:rPr>
-          <w:rFonts w:ascii="Arial" w:eastAsia="Times New Roman" w:hAnsi="Arial" w:cs="Arial"/>
-          <w:b/>
-          <w:bCs/>
-          <w:color w:val="000000"/>
-          <w:kern w:val="0"/>
-          <w:sz w:val="24"/>
-          <w:szCs w:val="24"/>
-          <w:lang w:eastAsia="en-PH"/>
-          <w14:ligatures w14:val="none"/>
-        </w:rPr>
-      </w:pPr>
-    </w:p>
-    <w:p>
-      <w:pPr>
-        <w:spacing w:after="0" w:line="480" w:lineRule="auto"/>
-        <w:ind w:left="720" w:right="60"/>
-        <w:jc w:val="center"/>
-        <w:rPr>
-          <w:rFonts w:ascii="Arial" w:eastAsia="Times New Roman" w:hAnsi="Arial" w:cs="Arial"/>
-          <w:b/>
-          <w:bCs/>
-          <w:color w:val="000000"/>
-          <w:kern w:val="0"/>
-          <w:sz w:val="24"/>
-          <w:szCs w:val="24"/>
-          <w:lang w:eastAsia="en-PH"/>
-          <w14:ligatures w14:val="none"/>
-        </w:rPr>
-      </w:pPr>
-    </w:p>
-    <w:p>
-      <w:pPr>
-        <w:spacing w:after="0" w:line="480" w:lineRule="auto"/>
-        <w:ind w:left="720" w:right="60"/>
-        <w:jc w:val="center"/>
-        <w:rPr>
           <w:rFonts w:ascii="Times New Roman" w:eastAsia="Times New Roman" w:hAnsi="Times New Roman" w:cs="Times New Roman"/>
           <w:kern w:val="0"/>
           <w:sz w:val="24"/>
@@ -3528,20 +3438,7 @@
           <w:lang w:eastAsia="en-PH"/>
           <w14:ligatures w14:val="none"/>
         </w:rPr>
-        <w:t xml:space="preserve">As indicated by an article published by Davies Genealogy, it is vital to understand that online applications are helping various organizations to accumulate qualified applicants and enhancing the overall candidate experience. Physically applying for a job </w:t>
-      </w:r>
-      <w:r>
-        <w:rPr>
-          <w:rFonts w:ascii="Arial" w:eastAsia="Times New Roman" w:hAnsi="Arial" w:cs="Arial"/>
-          <w:color w:val="000000"/>
-          <w:kern w:val="0"/>
-          <w:sz w:val="24"/>
-          <w:szCs w:val="24"/>
-          <w:lang w:eastAsia="en-PH"/>
-          <w14:ligatures w14:val="none"/>
-        </w:rPr>
-        <w:lastRenderedPageBreak/>
-        <w:t>can be time consuming and expensive, however, you have an opportunity to reduce all that by using online application platforms. </w:t>
+        <w:t>As indicated by an article published by Davies Genealogy, it is vital to understand that online applications are helping various organizations to accumulate qualified applicants and enhancing the overall candidate experience. Physically applying for a job can be time consuming and expensive, however, you have an opportunity to reduce all that by using online application platforms. </w:t>
       </w:r>
     </w:p>
     <w:p>
@@ -3641,7 +3538,20 @@
           <w14:ligatures w14:val="none"/>
         </w:rPr>
         <w:tab/>
-        <w:t>Electronic payments have constantly undergone advancements making them hassle-free and fast ways of making payments. According to the article of Clear Company, payments through online can help businesses provide their customers with a convenient payment experience. Online payments have higher security such as tokenization, and encryption so the users wouldn’t have to worry about their data being stolen.</w:t>
+        <w:t xml:space="preserve">Electronic payments have constantly undergone advancements making them hassle-free and fast ways of making payments. According to the article of Clear Company, payments through online can help businesses provide their customers with a convenient payment experience. Online payments have higher security such as </w:t>
+      </w:r>
+      <w:r>
+        <w:rPr>
+          <w:rFonts w:ascii="Arial" w:eastAsia="Times New Roman" w:hAnsi="Arial" w:cs="Arial"/>
+          <w:color w:val="000000"/>
+          <w:kern w:val="0"/>
+          <w:sz w:val="24"/>
+          <w:szCs w:val="24"/>
+          <w:lang w:eastAsia="en-PH"/>
+          <w14:ligatures w14:val="none"/>
+        </w:rPr>
+        <w:lastRenderedPageBreak/>
+        <w:t>tokenization, and encryption so the users wouldn’t have to worry about their data being stolen.</w:t>
       </w:r>
     </w:p>
     <w:p>
@@ -4097,7 +4007,6 @@
           <w:lang w:eastAsia="en-PH"/>
           <w14:ligatures w14:val="none"/>
         </w:rPr>
-        <w:lastRenderedPageBreak/>
         <w:tab/>
         <w:t>According to Marissa Fearnley and Johnny Amora (2020). This study investigated factors that influenced adoption of a learning management system by higher education teachers using the technology acceptance model which incorporates three external constructs: system quality, perceived self-efficacy and facilitating conditions. Additionally, system quality directly affected perceived ease of use and attitudes toward technology use. Implications for practice, policy and potential research directions are likewise presented. </w:t>
       </w:r>
@@ -4278,6 +4187,7 @@
           <w:lang w:eastAsia="en-PH"/>
           <w14:ligatures w14:val="none"/>
         </w:rPr>
+        <w:lastRenderedPageBreak/>
         <w:t>A systematic analysis of 111 previous studies conducted in the public sector has identified six primary areas where RFID is commonly employed: defense and security, identification, environmental applications, transportation, healthcare and welfare, and agriculture-livestock. However, the integration and utilization of RFID technology can present unforeseen drawbacks, such as deficiencies in technology, uncertain advantages, concerns regarding transparency, privacy issues, and disparities in digital power and literacy.</w:t>
       </w:r>
     </w:p>
@@ -4844,7 +4754,6 @@
           <w:lang w:eastAsia="en-PH"/>
           <w14:ligatures w14:val="none"/>
         </w:rPr>
-        <w:lastRenderedPageBreak/>
         <w:t>·</w:t>
       </w:r>
       <w:r>
@@ -5173,6 +5082,7 @@
           <w:lang w:eastAsia="en-PH"/>
           <w14:ligatures w14:val="none"/>
         </w:rPr>
+        <w:lastRenderedPageBreak/>
         <w:t> </w:t>
       </w:r>
     </w:p>
@@ -6407,7 +6317,6 @@
                 <w:lang w:eastAsia="en-PH"/>
                 <w14:ligatures w14:val="none"/>
               </w:rPr>
-              <w:lastRenderedPageBreak/>
               <w:t>Internet Connection</w:t>
             </w:r>
           </w:p>
@@ -6935,6 +6844,40 @@
         </w:rPr>
         <w:t> </w:t>
       </w:r>
+    </w:p>
+    <w:p>
+      <w:pPr>
+        <w:spacing w:before="240" w:after="240" w:line="480" w:lineRule="auto"/>
+        <w:jc w:val="both"/>
+        <w:rPr>
+          <w:rFonts w:ascii="Arial" w:eastAsia="Times New Roman" w:hAnsi="Arial" w:cs="Arial"/>
+          <w:b/>
+          <w:bCs/>
+          <w:color w:val="000000"/>
+          <w:kern w:val="0"/>
+          <w:sz w:val="24"/>
+          <w:szCs w:val="24"/>
+          <w:lang w:eastAsia="en-PH"/>
+          <w14:ligatures w14:val="none"/>
+        </w:rPr>
+      </w:pPr>
+    </w:p>
+    <w:p>
+      <w:pPr>
+        <w:spacing w:before="240" w:after="240" w:line="480" w:lineRule="auto"/>
+        <w:jc w:val="both"/>
+        <w:rPr>
+          <w:rFonts w:ascii="Arial" w:eastAsia="Times New Roman" w:hAnsi="Arial" w:cs="Arial"/>
+          <w:b/>
+          <w:bCs/>
+          <w:color w:val="000000"/>
+          <w:kern w:val="0"/>
+          <w:sz w:val="24"/>
+          <w:szCs w:val="24"/>
+          <w:lang w:eastAsia="en-PH"/>
+          <w14:ligatures w14:val="none"/>
+        </w:rPr>
+      </w:pPr>
     </w:p>
     <w:p>
       <w:pPr>
@@ -7960,6 +7903,24 @@
         <w:ind w:left="360"/>
         <w:jc w:val="both"/>
         <w:rPr>
+          <w:rFonts w:ascii="Arial" w:eastAsia="Times New Roman" w:hAnsi="Arial" w:cs="Arial"/>
+          <w:b/>
+          <w:bCs/>
+          <w:color w:val="000000"/>
+          <w:kern w:val="0"/>
+          <w:sz w:val="24"/>
+          <w:szCs w:val="24"/>
+          <w:lang w:eastAsia="en-PH"/>
+          <w14:ligatures w14:val="none"/>
+        </w:rPr>
+      </w:pPr>
+    </w:p>
+    <w:p>
+      <w:pPr>
+        <w:spacing w:before="240" w:after="240" w:line="480" w:lineRule="auto"/>
+        <w:ind w:left="360"/>
+        <w:jc w:val="both"/>
+        <w:rPr>
           <w:rFonts w:ascii="Times New Roman" w:eastAsia="Times New Roman" w:hAnsi="Times New Roman" w:cs="Times New Roman"/>
           <w:kern w:val="0"/>
           <w:sz w:val="24"/>
@@ -8060,7 +8021,6 @@
           <w:lang w:eastAsia="en-PH"/>
           <w14:ligatures w14:val="none"/>
         </w:rPr>
-        <w:lastRenderedPageBreak/>
         <w:t>The method of research used in this study is Descriptive. With the help of this method, the researchers/developers are able to specify the needs of CAPEDA and to give solution to their problem.</w:t>
       </w:r>
     </w:p>
@@ -8095,10 +8055,7 @@
         <w:spacing w:before="240" w:after="240" w:line="480" w:lineRule="auto"/>
         <w:jc w:val="both"/>
         <w:rPr>
-          <w:rFonts w:ascii="Arial" w:eastAsia="Times New Roman" w:hAnsi="Arial" w:cs="Arial"/>
-          <w:b/>
-          <w:bCs/>
-          <w:color w:val="000000"/>
+          <w:rFonts w:ascii="Times New Roman" w:eastAsia="Times New Roman" w:hAnsi="Times New Roman" w:cs="Times New Roman"/>
           <w:kern w:val="0"/>
           <w:sz w:val="24"/>
           <w:szCs w:val="24"/>
@@ -8112,10 +8069,21 @@
         <w:spacing w:before="240" w:after="240" w:line="480" w:lineRule="auto"/>
         <w:jc w:val="both"/>
         <w:rPr>
-          <w:rFonts w:ascii="Arial" w:eastAsia="Times New Roman" w:hAnsi="Arial" w:cs="Arial"/>
-          <w:b/>
-          <w:bCs/>
-          <w:color w:val="000000"/>
+          <w:rFonts w:ascii="Times New Roman" w:eastAsia="Times New Roman" w:hAnsi="Times New Roman" w:cs="Times New Roman"/>
+          <w:kern w:val="0"/>
+          <w:sz w:val="24"/>
+          <w:szCs w:val="24"/>
+          <w:lang w:eastAsia="en-PH"/>
+          <w14:ligatures w14:val="none"/>
+        </w:rPr>
+      </w:pPr>
+    </w:p>
+    <w:p>
+      <w:pPr>
+        <w:spacing w:before="240" w:after="240" w:line="480" w:lineRule="auto"/>
+        <w:jc w:val="both"/>
+        <w:rPr>
+          <w:rFonts w:ascii="Times New Roman" w:eastAsia="Times New Roman" w:hAnsi="Times New Roman" w:cs="Times New Roman"/>
           <w:kern w:val="0"/>
           <w:sz w:val="24"/>
           <w:szCs w:val="24"/>
@@ -8413,11 +8381,354 @@
           <w:lang w:eastAsia="en-PH"/>
           <w14:ligatures w14:val="none"/>
         </w:rPr>
-        <w:t xml:space="preserve">The auditor gave the authority and signed the proposal letter that allowed the researchers to gather the data needed from the subject coordinators for the system’s benefit. As the </w:t>
-      </w:r>
-      <w:r>
-        <w:rPr>
-          <w:rFonts w:ascii="Arial" w:eastAsia="Times New Roman" w:hAnsi="Arial" w:cs="Arial"/>
+        <w:t>The auditor gave the authority and signed the proposal letter that allowed the researchers to gather the data needed from the subject coordinators for the system’s benefit. As the target users of the system, the auditor of CAPEDA were able to express the struggle in handling membership application manually. And by that, the researchers and developers came up with the proposal for a system that will benefit both officers and drivers. It is important that the proponents of the said system use the needs and desires of the clients as their basis.</w:t>
+      </w:r>
+    </w:p>
+    <w:p>
+      <w:pPr>
+        <w:spacing w:before="240" w:after="240" w:line="480" w:lineRule="auto"/>
+        <w:jc w:val="both"/>
+        <w:rPr>
+          <w:rFonts w:ascii="Arial" w:eastAsia="Times New Roman" w:hAnsi="Arial" w:cs="Arial"/>
+          <w:b/>
+          <w:bCs/>
+          <w:color w:val="000000"/>
+          <w:kern w:val="0"/>
+          <w:sz w:val="24"/>
+          <w:szCs w:val="24"/>
+          <w:lang w:eastAsia="en-PH"/>
+          <w14:ligatures w14:val="none"/>
+        </w:rPr>
+      </w:pPr>
+    </w:p>
+    <w:p>
+      <w:pPr>
+        <w:spacing w:before="240" w:after="240" w:line="480" w:lineRule="auto"/>
+        <w:jc w:val="both"/>
+        <w:rPr>
+          <w:rFonts w:ascii="Arial" w:eastAsia="Times New Roman" w:hAnsi="Arial" w:cs="Arial"/>
+          <w:b/>
+          <w:bCs/>
+          <w:color w:val="000000"/>
+          <w:kern w:val="0"/>
+          <w:sz w:val="24"/>
+          <w:szCs w:val="24"/>
+          <w:lang w:eastAsia="en-PH"/>
+          <w14:ligatures w14:val="none"/>
+        </w:rPr>
+      </w:pPr>
+    </w:p>
+    <w:p>
+      <w:pPr>
+        <w:spacing w:before="240" w:after="240" w:line="480" w:lineRule="auto"/>
+        <w:jc w:val="both"/>
+        <w:rPr>
+          <w:rFonts w:ascii="Arial" w:eastAsia="Times New Roman" w:hAnsi="Arial" w:cs="Arial"/>
+          <w:b/>
+          <w:bCs/>
+          <w:color w:val="000000"/>
+          <w:kern w:val="0"/>
+          <w:sz w:val="24"/>
+          <w:szCs w:val="24"/>
+          <w:lang w:eastAsia="en-PH"/>
+          <w14:ligatures w14:val="none"/>
+        </w:rPr>
+      </w:pPr>
+    </w:p>
+    <w:p>
+      <w:pPr>
+        <w:spacing w:before="240" w:after="240" w:line="480" w:lineRule="auto"/>
+        <w:jc w:val="both"/>
+        <w:rPr>
+          <w:rFonts w:ascii="Times New Roman" w:eastAsia="Times New Roman" w:hAnsi="Times New Roman" w:cs="Times New Roman"/>
+          <w:kern w:val="0"/>
+          <w:sz w:val="24"/>
+          <w:szCs w:val="24"/>
+          <w:lang w:eastAsia="en-PH"/>
+          <w14:ligatures w14:val="none"/>
+        </w:rPr>
+      </w:pPr>
+      <w:r>
+        <w:rPr>
+          <w:rFonts w:ascii="Arial" w:eastAsia="Times New Roman" w:hAnsi="Arial" w:cs="Arial"/>
+          <w:b/>
+          <w:bCs/>
+          <w:color w:val="000000"/>
+          <w:kern w:val="0"/>
+          <w:sz w:val="24"/>
+          <w:szCs w:val="24"/>
+          <w:lang w:eastAsia="en-PH"/>
+          <w14:ligatures w14:val="none"/>
+        </w:rPr>
+        <w:t>Evaluation</w:t>
+      </w:r>
+    </w:p>
+    <w:p>
+      <w:pPr>
+        <w:spacing w:before="240" w:after="240" w:line="480" w:lineRule="auto"/>
+        <w:jc w:val="both"/>
+        <w:rPr>
+          <w:rFonts w:ascii="Arial" w:eastAsia="Times New Roman" w:hAnsi="Arial" w:cs="Arial"/>
+          <w:color w:val="000000"/>
+          <w:kern w:val="0"/>
+          <w:sz w:val="24"/>
+          <w:szCs w:val="24"/>
+          <w:lang w:eastAsia="en-PH"/>
+          <w14:ligatures w14:val="none"/>
+        </w:rPr>
+      </w:pPr>
+      <w:r>
+        <w:rPr>
+          <w:rFonts w:ascii="Arial" w:eastAsia="Times New Roman" w:hAnsi="Arial" w:cs="Arial"/>
+          <w:color w:val="000000"/>
+          <w:kern w:val="0"/>
+          <w:sz w:val="24"/>
+          <w:szCs w:val="24"/>
+          <w:lang w:eastAsia="en-PH"/>
+          <w14:ligatures w14:val="none"/>
+        </w:rPr>
+        <w:t>The proponents will conduct the testing period for the system they developed with the CAPEDA Org. This will be the basis for enhancing features for the system’s benefit which would help for its future assessment. The system will be evaluated in terms of its performance: 5 - excellent, 4 - very good, 3 - good, 2 – fair, 1 – need of improvement.</w:t>
+      </w:r>
+    </w:p>
+    <w:p>
+      <w:pPr>
+        <w:spacing w:before="240" w:after="240" w:line="480" w:lineRule="auto"/>
+        <w:jc w:val="both"/>
+        <w:rPr>
+          <w:rFonts w:ascii="Times New Roman" w:eastAsia="Times New Roman" w:hAnsi="Times New Roman" w:cs="Times New Roman"/>
+          <w:kern w:val="0"/>
+          <w:sz w:val="24"/>
+          <w:szCs w:val="24"/>
+          <w:lang w:eastAsia="en-PH"/>
+          <w14:ligatures w14:val="none"/>
+        </w:rPr>
+      </w:pPr>
+    </w:p>
+    <w:p>
+      <w:pPr>
+        <w:spacing w:before="240" w:after="240" w:line="480" w:lineRule="auto"/>
+        <w:jc w:val="both"/>
+        <w:rPr>
+          <w:rFonts w:ascii="Times New Roman" w:eastAsia="Times New Roman" w:hAnsi="Times New Roman" w:cs="Times New Roman"/>
+          <w:kern w:val="0"/>
+          <w:sz w:val="24"/>
+          <w:szCs w:val="24"/>
+          <w:lang w:eastAsia="en-PH"/>
+          <w14:ligatures w14:val="none"/>
+        </w:rPr>
+      </w:pPr>
+      <w:r>
+        <w:rPr>
+          <w:rFonts w:ascii="Arial" w:eastAsia="Times New Roman" w:hAnsi="Arial" w:cs="Arial"/>
+          <w:b/>
+          <w:bCs/>
+          <w:color w:val="000000"/>
+          <w:kern w:val="0"/>
+          <w:sz w:val="24"/>
+          <w:szCs w:val="24"/>
+          <w:lang w:eastAsia="en-PH"/>
+          <w14:ligatures w14:val="none"/>
+        </w:rPr>
+        <w:t>Online Research</w:t>
+      </w:r>
+    </w:p>
+    <w:p>
+      <w:pPr>
+        <w:spacing w:before="240" w:after="240" w:line="480" w:lineRule="auto"/>
+        <w:jc w:val="both"/>
+        <w:rPr>
+          <w:rFonts w:ascii="Arial" w:eastAsia="Times New Roman" w:hAnsi="Arial" w:cs="Arial"/>
+          <w:b/>
+          <w:bCs/>
+          <w:color w:val="000000"/>
+          <w:kern w:val="0"/>
+          <w:sz w:val="24"/>
+          <w:szCs w:val="24"/>
+          <w:lang w:eastAsia="en-PH"/>
+          <w14:ligatures w14:val="none"/>
+        </w:rPr>
+      </w:pPr>
+      <w:r>
+        <w:rPr>
+          <w:rFonts w:ascii="Arial" w:eastAsia="Times New Roman" w:hAnsi="Arial" w:cs="Arial"/>
+          <w:b/>
+          <w:bCs/>
+          <w:color w:val="000000"/>
+          <w:kern w:val="0"/>
+          <w:sz w:val="24"/>
+          <w:szCs w:val="24"/>
+          <w:lang w:eastAsia="en-PH"/>
+          <w14:ligatures w14:val="none"/>
+        </w:rPr>
+        <w:t>The researchers used online articles as a guide and basis for their studies, and searched for other data gathering methods.</w:t>
+      </w:r>
+    </w:p>
+    <w:p>
+      <w:pPr>
+        <w:spacing w:before="240" w:after="240" w:line="480" w:lineRule="auto"/>
+        <w:jc w:val="both"/>
+        <w:rPr>
+          <w:rFonts w:ascii="Times New Roman" w:eastAsia="Times New Roman" w:hAnsi="Times New Roman" w:cs="Times New Roman"/>
+          <w:kern w:val="0"/>
+          <w:sz w:val="24"/>
+          <w:szCs w:val="24"/>
+          <w:lang w:eastAsia="en-PH"/>
+          <w14:ligatures w14:val="none"/>
+        </w:rPr>
+      </w:pPr>
+    </w:p>
+    <w:p>
+      <w:pPr>
+        <w:spacing w:before="240" w:after="240" w:line="480" w:lineRule="auto"/>
+        <w:jc w:val="both"/>
+        <w:rPr>
+          <w:rFonts w:ascii="Times New Roman" w:eastAsia="Times New Roman" w:hAnsi="Times New Roman" w:cs="Times New Roman"/>
+          <w:kern w:val="0"/>
+          <w:sz w:val="24"/>
+          <w:szCs w:val="24"/>
+          <w:lang w:eastAsia="en-PH"/>
+          <w14:ligatures w14:val="none"/>
+        </w:rPr>
+      </w:pPr>
+      <w:r>
+        <w:rPr>
+          <w:rFonts w:ascii="Arial" w:eastAsia="Times New Roman" w:hAnsi="Arial" w:cs="Arial"/>
+          <w:b/>
+          <w:bCs/>
+          <w:color w:val="000000"/>
+          <w:kern w:val="0"/>
+          <w:sz w:val="24"/>
+          <w:szCs w:val="24"/>
+          <w:lang w:eastAsia="en-PH"/>
+          <w14:ligatures w14:val="none"/>
+        </w:rPr>
+        <w:t>Library Research</w:t>
+      </w:r>
+    </w:p>
+    <w:p>
+      <w:pPr>
+        <w:spacing w:before="240" w:after="240" w:line="480" w:lineRule="auto"/>
+        <w:jc w:val="both"/>
+        <w:rPr>
+          <w:rFonts w:ascii="Times New Roman" w:eastAsia="Times New Roman" w:hAnsi="Times New Roman" w:cs="Times New Roman"/>
+          <w:kern w:val="0"/>
+          <w:sz w:val="24"/>
+          <w:szCs w:val="24"/>
+          <w:lang w:eastAsia="en-PH"/>
+          <w14:ligatures w14:val="none"/>
+        </w:rPr>
+      </w:pPr>
+      <w:r>
+        <w:rPr>
+          <w:rFonts w:ascii="Arial" w:eastAsia="Times New Roman" w:hAnsi="Arial" w:cs="Arial"/>
+          <w:color w:val="000000"/>
+          <w:kern w:val="0"/>
+          <w:sz w:val="24"/>
+          <w:szCs w:val="24"/>
+          <w:lang w:eastAsia="en-PH"/>
+          <w14:ligatures w14:val="none"/>
+        </w:rPr>
+        <w:t>This research process is used in searching reference books in gathering information for Related Literature and Studies matters. The researchers read books and thesis in the library correlated to the studies they are undergoing.</w:t>
+      </w:r>
+    </w:p>
+    <w:p>
+      <w:pPr>
+        <w:spacing w:after="240" w:line="240" w:lineRule="auto"/>
+        <w:rPr>
+          <w:rFonts w:ascii="Times New Roman" w:eastAsia="Times New Roman" w:hAnsi="Times New Roman" w:cs="Times New Roman"/>
+          <w:kern w:val="0"/>
+          <w:sz w:val="24"/>
+          <w:szCs w:val="24"/>
+          <w:lang w:eastAsia="en-PH"/>
+          <w14:ligatures w14:val="none"/>
+        </w:rPr>
+      </w:pPr>
+      <w:r>
+        <w:rPr>
+          <w:rFonts w:ascii="Times New Roman" w:eastAsia="Times New Roman" w:hAnsi="Times New Roman" w:cs="Times New Roman"/>
+          <w:kern w:val="0"/>
+          <w:sz w:val="24"/>
+          <w:szCs w:val="24"/>
+          <w:lang w:eastAsia="en-PH"/>
+          <w14:ligatures w14:val="none"/>
+        </w:rPr>
+        <w:br/>
+      </w:r>
+      <w:r>
+        <w:rPr>
+          <w:rFonts w:ascii="Times New Roman" w:eastAsia="Times New Roman" w:hAnsi="Times New Roman" w:cs="Times New Roman"/>
+          <w:kern w:val="0"/>
+          <w:sz w:val="24"/>
+          <w:szCs w:val="24"/>
+          <w:lang w:eastAsia="en-PH"/>
+          <w14:ligatures w14:val="none"/>
+        </w:rPr>
+        <w:br/>
+      </w:r>
+      <w:r>
+        <w:rPr>
+          <w:rFonts w:ascii="Times New Roman" w:eastAsia="Times New Roman" w:hAnsi="Times New Roman" w:cs="Times New Roman"/>
+          <w:kern w:val="0"/>
+          <w:sz w:val="24"/>
+          <w:szCs w:val="24"/>
+          <w:lang w:eastAsia="en-PH"/>
+          <w14:ligatures w14:val="none"/>
+        </w:rPr>
+        <w:br/>
+      </w:r>
+      <w:r>
+        <w:rPr>
+          <w:rFonts w:ascii="Times New Roman" w:eastAsia="Times New Roman" w:hAnsi="Times New Roman" w:cs="Times New Roman"/>
+          <w:kern w:val="0"/>
+          <w:sz w:val="24"/>
+          <w:szCs w:val="24"/>
+          <w:lang w:eastAsia="en-PH"/>
+          <w14:ligatures w14:val="none"/>
+        </w:rPr>
+        <w:br/>
+      </w:r>
+      <w:r>
+        <w:rPr>
+          <w:rFonts w:ascii="Times New Roman" w:eastAsia="Times New Roman" w:hAnsi="Times New Roman" w:cs="Times New Roman"/>
+          <w:kern w:val="0"/>
+          <w:sz w:val="24"/>
+          <w:szCs w:val="24"/>
+          <w:lang w:eastAsia="en-PH"/>
+          <w14:ligatures w14:val="none"/>
+        </w:rPr>
+        <w:br/>
+      </w:r>
+    </w:p>
+    <w:p>
+      <w:pPr>
+        <w:spacing w:after="240" w:line="240" w:lineRule="auto"/>
+        <w:rPr>
+          <w:rFonts w:ascii="Times New Roman" w:eastAsia="Times New Roman" w:hAnsi="Times New Roman" w:cs="Times New Roman"/>
+          <w:kern w:val="0"/>
+          <w:sz w:val="24"/>
+          <w:szCs w:val="24"/>
+          <w:lang w:eastAsia="en-PH"/>
+          <w14:ligatures w14:val="none"/>
+        </w:rPr>
+      </w:pPr>
+    </w:p>
+    <w:p>
+      <w:pPr>
+        <w:spacing w:after="240" w:line="240" w:lineRule="auto"/>
+        <w:rPr>
+          <w:rFonts w:ascii="Times New Roman" w:eastAsia="Times New Roman" w:hAnsi="Times New Roman" w:cs="Times New Roman"/>
+          <w:kern w:val="0"/>
+          <w:sz w:val="24"/>
+          <w:szCs w:val="24"/>
+          <w:lang w:eastAsia="en-PH"/>
+          <w14:ligatures w14:val="none"/>
+        </w:rPr>
+      </w:pPr>
+      <w:r>
+        <w:rPr>
+          <w:rFonts w:ascii="Arial" w:eastAsia="Times New Roman" w:hAnsi="Arial" w:cs="Arial"/>
+          <w:b/>
+          <w:bCs/>
           <w:color w:val="000000"/>
           <w:kern w:val="0"/>
           <w:sz w:val="24"/>
@@ -8426,362 +8737,6 @@
           <w14:ligatures w14:val="none"/>
         </w:rPr>
         <w:lastRenderedPageBreak/>
-        <w:t>target users of the system, the auditor of CAPEDA were able to express the struggle in handling membership application manually. And by that, the researchers and developers came up with the proposal for a system that will benefit both officers and drivers. It is important that the proponents of the said system use the needs and desires of the clients as their basis.</w:t>
-      </w:r>
-    </w:p>
-    <w:p>
-      <w:pPr>
-        <w:spacing w:before="240" w:after="240" w:line="480" w:lineRule="auto"/>
-        <w:jc w:val="both"/>
-        <w:rPr>
-          <w:rFonts w:ascii="Arial" w:eastAsia="Times New Roman" w:hAnsi="Arial" w:cs="Arial"/>
-          <w:b/>
-          <w:bCs/>
-          <w:color w:val="000000"/>
-          <w:kern w:val="0"/>
-          <w:sz w:val="24"/>
-          <w:szCs w:val="24"/>
-          <w:lang w:eastAsia="en-PH"/>
-          <w14:ligatures w14:val="none"/>
-        </w:rPr>
-      </w:pPr>
-    </w:p>
-    <w:p>
-      <w:pPr>
-        <w:spacing w:before="240" w:after="240" w:line="480" w:lineRule="auto"/>
-        <w:jc w:val="both"/>
-        <w:rPr>
-          <w:rFonts w:ascii="Arial" w:eastAsia="Times New Roman" w:hAnsi="Arial" w:cs="Arial"/>
-          <w:b/>
-          <w:bCs/>
-          <w:color w:val="000000"/>
-          <w:kern w:val="0"/>
-          <w:sz w:val="24"/>
-          <w:szCs w:val="24"/>
-          <w:lang w:eastAsia="en-PH"/>
-          <w14:ligatures w14:val="none"/>
-        </w:rPr>
-      </w:pPr>
-    </w:p>
-    <w:p>
-      <w:pPr>
-        <w:spacing w:before="240" w:after="240" w:line="480" w:lineRule="auto"/>
-        <w:jc w:val="both"/>
-        <w:rPr>
-          <w:rFonts w:ascii="Arial" w:eastAsia="Times New Roman" w:hAnsi="Arial" w:cs="Arial"/>
-          <w:b/>
-          <w:bCs/>
-          <w:color w:val="000000"/>
-          <w:kern w:val="0"/>
-          <w:sz w:val="24"/>
-          <w:szCs w:val="24"/>
-          <w:lang w:eastAsia="en-PH"/>
-          <w14:ligatures w14:val="none"/>
-        </w:rPr>
-      </w:pPr>
-    </w:p>
-    <w:p>
-      <w:pPr>
-        <w:spacing w:before="240" w:after="240" w:line="480" w:lineRule="auto"/>
-        <w:jc w:val="both"/>
-        <w:rPr>
-          <w:rFonts w:ascii="Times New Roman" w:eastAsia="Times New Roman" w:hAnsi="Times New Roman" w:cs="Times New Roman"/>
-          <w:kern w:val="0"/>
-          <w:sz w:val="24"/>
-          <w:szCs w:val="24"/>
-          <w:lang w:eastAsia="en-PH"/>
-          <w14:ligatures w14:val="none"/>
-        </w:rPr>
-      </w:pPr>
-      <w:r>
-        <w:rPr>
-          <w:rFonts w:ascii="Arial" w:eastAsia="Times New Roman" w:hAnsi="Arial" w:cs="Arial"/>
-          <w:b/>
-          <w:bCs/>
-          <w:color w:val="000000"/>
-          <w:kern w:val="0"/>
-          <w:sz w:val="24"/>
-          <w:szCs w:val="24"/>
-          <w:lang w:eastAsia="en-PH"/>
-          <w14:ligatures w14:val="none"/>
-        </w:rPr>
-        <w:t>Evaluation</w:t>
-      </w:r>
-    </w:p>
-    <w:p>
-      <w:pPr>
-        <w:spacing w:before="240" w:after="240" w:line="480" w:lineRule="auto"/>
-        <w:jc w:val="both"/>
-        <w:rPr>
-          <w:rFonts w:ascii="Arial" w:eastAsia="Times New Roman" w:hAnsi="Arial" w:cs="Arial"/>
-          <w:color w:val="000000"/>
-          <w:kern w:val="0"/>
-          <w:sz w:val="24"/>
-          <w:szCs w:val="24"/>
-          <w:lang w:eastAsia="en-PH"/>
-          <w14:ligatures w14:val="none"/>
-        </w:rPr>
-      </w:pPr>
-      <w:r>
-        <w:rPr>
-          <w:rFonts w:ascii="Arial" w:eastAsia="Times New Roman" w:hAnsi="Arial" w:cs="Arial"/>
-          <w:color w:val="000000"/>
-          <w:kern w:val="0"/>
-          <w:sz w:val="24"/>
-          <w:szCs w:val="24"/>
-          <w:lang w:eastAsia="en-PH"/>
-          <w14:ligatures w14:val="none"/>
-        </w:rPr>
-        <w:t>The proponents will conduct the testing period for the system they developed with the CAPEDA Org. This will be the basis for enhancing features for the system’s benefit which would help for its future assessment. The system will be evaluated in terms of its performance: 5 - excellent, 4 - very good, 3 - good, 2 – fair, 1 – need of improvement.</w:t>
-      </w:r>
-    </w:p>
-    <w:p>
-      <w:pPr>
-        <w:spacing w:before="240" w:after="240" w:line="480" w:lineRule="auto"/>
-        <w:jc w:val="both"/>
-        <w:rPr>
-          <w:rFonts w:ascii="Times New Roman" w:eastAsia="Times New Roman" w:hAnsi="Times New Roman" w:cs="Times New Roman"/>
-          <w:kern w:val="0"/>
-          <w:sz w:val="24"/>
-          <w:szCs w:val="24"/>
-          <w:lang w:eastAsia="en-PH"/>
-          <w14:ligatures w14:val="none"/>
-        </w:rPr>
-      </w:pPr>
-    </w:p>
-    <w:p>
-      <w:pPr>
-        <w:spacing w:before="240" w:after="240" w:line="480" w:lineRule="auto"/>
-        <w:jc w:val="both"/>
-        <w:rPr>
-          <w:rFonts w:ascii="Times New Roman" w:eastAsia="Times New Roman" w:hAnsi="Times New Roman" w:cs="Times New Roman"/>
-          <w:kern w:val="0"/>
-          <w:sz w:val="24"/>
-          <w:szCs w:val="24"/>
-          <w:lang w:eastAsia="en-PH"/>
-          <w14:ligatures w14:val="none"/>
-        </w:rPr>
-      </w:pPr>
-      <w:r>
-        <w:rPr>
-          <w:rFonts w:ascii="Arial" w:eastAsia="Times New Roman" w:hAnsi="Arial" w:cs="Arial"/>
-          <w:b/>
-          <w:bCs/>
-          <w:color w:val="000000"/>
-          <w:kern w:val="0"/>
-          <w:sz w:val="24"/>
-          <w:szCs w:val="24"/>
-          <w:lang w:eastAsia="en-PH"/>
-          <w14:ligatures w14:val="none"/>
-        </w:rPr>
-        <w:t>Online Research</w:t>
-      </w:r>
-    </w:p>
-    <w:p>
-      <w:pPr>
-        <w:spacing w:before="240" w:after="240" w:line="480" w:lineRule="auto"/>
-        <w:jc w:val="both"/>
-        <w:rPr>
-          <w:rFonts w:ascii="Arial" w:eastAsia="Times New Roman" w:hAnsi="Arial" w:cs="Arial"/>
-          <w:b/>
-          <w:bCs/>
-          <w:color w:val="000000"/>
-          <w:kern w:val="0"/>
-          <w:sz w:val="24"/>
-          <w:szCs w:val="24"/>
-          <w:lang w:eastAsia="en-PH"/>
-          <w14:ligatures w14:val="none"/>
-        </w:rPr>
-      </w:pPr>
-      <w:r>
-        <w:rPr>
-          <w:rFonts w:ascii="Arial" w:eastAsia="Times New Roman" w:hAnsi="Arial" w:cs="Arial"/>
-          <w:b/>
-          <w:bCs/>
-          <w:color w:val="000000"/>
-          <w:kern w:val="0"/>
-          <w:sz w:val="24"/>
-          <w:szCs w:val="24"/>
-          <w:lang w:eastAsia="en-PH"/>
-          <w14:ligatures w14:val="none"/>
-        </w:rPr>
-        <w:t>The researchers used online articles as a guide and basis for their studies, and searched for other data gathering methods.</w:t>
-      </w:r>
-    </w:p>
-    <w:p>
-      <w:pPr>
-        <w:spacing w:before="240" w:after="240" w:line="480" w:lineRule="auto"/>
-        <w:jc w:val="both"/>
-        <w:rPr>
-          <w:rFonts w:ascii="Times New Roman" w:eastAsia="Times New Roman" w:hAnsi="Times New Roman" w:cs="Times New Roman"/>
-          <w:kern w:val="0"/>
-          <w:sz w:val="24"/>
-          <w:szCs w:val="24"/>
-          <w:lang w:eastAsia="en-PH"/>
-          <w14:ligatures w14:val="none"/>
-        </w:rPr>
-      </w:pPr>
-    </w:p>
-    <w:p>
-      <w:pPr>
-        <w:spacing w:before="240" w:after="240" w:line="480" w:lineRule="auto"/>
-        <w:jc w:val="both"/>
-        <w:rPr>
-          <w:rFonts w:ascii="Times New Roman" w:eastAsia="Times New Roman" w:hAnsi="Times New Roman" w:cs="Times New Roman"/>
-          <w:kern w:val="0"/>
-          <w:sz w:val="24"/>
-          <w:szCs w:val="24"/>
-          <w:lang w:eastAsia="en-PH"/>
-          <w14:ligatures w14:val="none"/>
-        </w:rPr>
-      </w:pPr>
-      <w:r>
-        <w:rPr>
-          <w:rFonts w:ascii="Arial" w:eastAsia="Times New Roman" w:hAnsi="Arial" w:cs="Arial"/>
-          <w:b/>
-          <w:bCs/>
-          <w:color w:val="000000"/>
-          <w:kern w:val="0"/>
-          <w:sz w:val="24"/>
-          <w:szCs w:val="24"/>
-          <w:lang w:eastAsia="en-PH"/>
-          <w14:ligatures w14:val="none"/>
-        </w:rPr>
-        <w:t>Library Research</w:t>
-      </w:r>
-    </w:p>
-    <w:p>
-      <w:pPr>
-        <w:spacing w:before="240" w:after="240" w:line="480" w:lineRule="auto"/>
-        <w:jc w:val="both"/>
-        <w:rPr>
-          <w:rFonts w:ascii="Times New Roman" w:eastAsia="Times New Roman" w:hAnsi="Times New Roman" w:cs="Times New Roman"/>
-          <w:kern w:val="0"/>
-          <w:sz w:val="24"/>
-          <w:szCs w:val="24"/>
-          <w:lang w:eastAsia="en-PH"/>
-          <w14:ligatures w14:val="none"/>
-        </w:rPr>
-      </w:pPr>
-      <w:r>
-        <w:rPr>
-          <w:rFonts w:ascii="Arial" w:eastAsia="Times New Roman" w:hAnsi="Arial" w:cs="Arial"/>
-          <w:color w:val="000000"/>
-          <w:kern w:val="0"/>
-          <w:sz w:val="24"/>
-          <w:szCs w:val="24"/>
-          <w:lang w:eastAsia="en-PH"/>
-          <w14:ligatures w14:val="none"/>
-        </w:rPr>
-        <w:lastRenderedPageBreak/>
-        <w:t>This research process is used in searching reference books in gathering information for Related Literature and Studies matters. The researchers read books and thesis in the library correlated to the studies they are undergoing.</w:t>
-      </w:r>
-    </w:p>
-    <w:p>
-      <w:pPr>
-        <w:spacing w:after="240" w:line="240" w:lineRule="auto"/>
-        <w:rPr>
-          <w:rFonts w:ascii="Times New Roman" w:eastAsia="Times New Roman" w:hAnsi="Times New Roman" w:cs="Times New Roman"/>
-          <w:kern w:val="0"/>
-          <w:sz w:val="24"/>
-          <w:szCs w:val="24"/>
-          <w:lang w:eastAsia="en-PH"/>
-          <w14:ligatures w14:val="none"/>
-        </w:rPr>
-      </w:pPr>
-      <w:r>
-        <w:rPr>
-          <w:rFonts w:ascii="Times New Roman" w:eastAsia="Times New Roman" w:hAnsi="Times New Roman" w:cs="Times New Roman"/>
-          <w:kern w:val="0"/>
-          <w:sz w:val="24"/>
-          <w:szCs w:val="24"/>
-          <w:lang w:eastAsia="en-PH"/>
-          <w14:ligatures w14:val="none"/>
-        </w:rPr>
-        <w:br/>
-      </w:r>
-      <w:r>
-        <w:rPr>
-          <w:rFonts w:ascii="Times New Roman" w:eastAsia="Times New Roman" w:hAnsi="Times New Roman" w:cs="Times New Roman"/>
-          <w:kern w:val="0"/>
-          <w:sz w:val="24"/>
-          <w:szCs w:val="24"/>
-          <w:lang w:eastAsia="en-PH"/>
-          <w14:ligatures w14:val="none"/>
-        </w:rPr>
-        <w:br/>
-      </w:r>
-      <w:r>
-        <w:rPr>
-          <w:rFonts w:ascii="Times New Roman" w:eastAsia="Times New Roman" w:hAnsi="Times New Roman" w:cs="Times New Roman"/>
-          <w:kern w:val="0"/>
-          <w:sz w:val="24"/>
-          <w:szCs w:val="24"/>
-          <w:lang w:eastAsia="en-PH"/>
-          <w14:ligatures w14:val="none"/>
-        </w:rPr>
-        <w:br/>
-      </w:r>
-      <w:r>
-        <w:rPr>
-          <w:rFonts w:ascii="Times New Roman" w:eastAsia="Times New Roman" w:hAnsi="Times New Roman" w:cs="Times New Roman"/>
-          <w:kern w:val="0"/>
-          <w:sz w:val="24"/>
-          <w:szCs w:val="24"/>
-          <w:lang w:eastAsia="en-PH"/>
-          <w14:ligatures w14:val="none"/>
-        </w:rPr>
-        <w:br/>
-      </w:r>
-      <w:r>
-        <w:rPr>
-          <w:rFonts w:ascii="Times New Roman" w:eastAsia="Times New Roman" w:hAnsi="Times New Roman" w:cs="Times New Roman"/>
-          <w:kern w:val="0"/>
-          <w:sz w:val="24"/>
-          <w:szCs w:val="24"/>
-          <w:lang w:eastAsia="en-PH"/>
-          <w14:ligatures w14:val="none"/>
-        </w:rPr>
-        <w:br/>
-      </w:r>
-    </w:p>
-    <w:p>
-      <w:pPr>
-        <w:spacing w:after="240" w:line="240" w:lineRule="auto"/>
-        <w:rPr>
-          <w:rFonts w:ascii="Times New Roman" w:eastAsia="Times New Roman" w:hAnsi="Times New Roman" w:cs="Times New Roman"/>
-          <w:kern w:val="0"/>
-          <w:sz w:val="24"/>
-          <w:szCs w:val="24"/>
-          <w:lang w:eastAsia="en-PH"/>
-          <w14:ligatures w14:val="none"/>
-        </w:rPr>
-      </w:pPr>
-    </w:p>
-    <w:p>
-      <w:pPr>
-        <w:spacing w:after="240" w:line="240" w:lineRule="auto"/>
-        <w:rPr>
-          <w:rFonts w:ascii="Times New Roman" w:eastAsia="Times New Roman" w:hAnsi="Times New Roman" w:cs="Times New Roman"/>
-          <w:kern w:val="0"/>
-          <w:sz w:val="24"/>
-          <w:szCs w:val="24"/>
-          <w:lang w:eastAsia="en-PH"/>
-          <w14:ligatures w14:val="none"/>
-        </w:rPr>
-      </w:pPr>
-      <w:r>
-        <w:rPr>
-          <w:rFonts w:ascii="Arial" w:eastAsia="Times New Roman" w:hAnsi="Arial" w:cs="Arial"/>
-          <w:b/>
-          <w:bCs/>
-          <w:color w:val="000000"/>
-          <w:kern w:val="0"/>
-          <w:sz w:val="24"/>
-          <w:szCs w:val="24"/>
-          <w:lang w:eastAsia="en-PH"/>
-          <w14:ligatures w14:val="none"/>
-        </w:rPr>
         <w:t>3.4 Software Design</w:t>
       </w:r>
     </w:p>
@@ -9247,142 +9202,169 @@
           <w:lang w:eastAsia="en-PH"/>
           <w14:ligatures w14:val="none"/>
         </w:rPr>
+        <w:t> </w:t>
+      </w:r>
+    </w:p>
+    <w:p>
+      <w:pPr>
+        <w:spacing w:before="240" w:after="240" w:line="480" w:lineRule="auto"/>
+        <w:jc w:val="both"/>
+        <w:rPr>
+          <w:rFonts w:ascii="Times New Roman" w:eastAsia="Times New Roman" w:hAnsi="Times New Roman" w:cs="Times New Roman"/>
+          <w:kern w:val="0"/>
+          <w:sz w:val="24"/>
+          <w:szCs w:val="24"/>
+          <w:lang w:eastAsia="en-PH"/>
+          <w14:ligatures w14:val="none"/>
+        </w:rPr>
+      </w:pPr>
+      <w:r>
+        <w:rPr>
+          <w:rFonts w:ascii="Arial" w:eastAsia="Times New Roman" w:hAnsi="Arial" w:cs="Arial"/>
+          <w:color w:val="000000"/>
+          <w:kern w:val="0"/>
+          <w:sz w:val="24"/>
+          <w:szCs w:val="24"/>
+          <w:lang w:eastAsia="en-PH"/>
+          <w14:ligatures w14:val="none"/>
+        </w:rPr>
+        <w:t> </w:t>
+      </w:r>
+    </w:p>
+    <w:p>
+      <w:pPr>
+        <w:spacing w:before="240" w:after="240" w:line="480" w:lineRule="auto"/>
+        <w:jc w:val="both"/>
+        <w:rPr>
+          <w:rFonts w:ascii="Times New Roman" w:eastAsia="Times New Roman" w:hAnsi="Times New Roman" w:cs="Times New Roman"/>
+          <w:kern w:val="0"/>
+          <w:sz w:val="24"/>
+          <w:szCs w:val="24"/>
+          <w:lang w:eastAsia="en-PH"/>
+          <w14:ligatures w14:val="none"/>
+        </w:rPr>
+      </w:pPr>
+      <w:r>
+        <w:rPr>
+          <w:rFonts w:ascii="Arial" w:eastAsia="Times New Roman" w:hAnsi="Arial" w:cs="Arial"/>
+          <w:color w:val="000000"/>
+          <w:kern w:val="0"/>
+          <w:sz w:val="24"/>
+          <w:szCs w:val="24"/>
+          <w:lang w:eastAsia="en-PH"/>
+          <w14:ligatures w14:val="none"/>
+        </w:rPr>
+        <w:t> </w:t>
+      </w:r>
+    </w:p>
+    <w:p>
+      <w:pPr>
+        <w:spacing w:before="240" w:after="240" w:line="480" w:lineRule="auto"/>
+        <w:jc w:val="both"/>
+        <w:rPr>
+          <w:rFonts w:ascii="Times New Roman" w:eastAsia="Times New Roman" w:hAnsi="Times New Roman" w:cs="Times New Roman"/>
+          <w:kern w:val="0"/>
+          <w:sz w:val="24"/>
+          <w:szCs w:val="24"/>
+          <w:lang w:eastAsia="en-PH"/>
+          <w14:ligatures w14:val="none"/>
+        </w:rPr>
+      </w:pPr>
+      <w:r>
+        <w:rPr>
+          <w:rFonts w:ascii="Arial" w:eastAsia="Times New Roman" w:hAnsi="Arial" w:cs="Arial"/>
+          <w:b/>
+          <w:bCs/>
+          <w:color w:val="000000"/>
+          <w:kern w:val="0"/>
+          <w:sz w:val="24"/>
+          <w:szCs w:val="24"/>
+          <w:lang w:eastAsia="en-PH"/>
+          <w14:ligatures w14:val="none"/>
+        </w:rPr>
+        <w:t> </w:t>
+      </w:r>
+    </w:p>
+    <w:p>
+      <w:pPr>
+        <w:spacing w:before="240" w:after="240" w:line="480" w:lineRule="auto"/>
+        <w:jc w:val="both"/>
+        <w:rPr>
+          <w:rFonts w:ascii="Times New Roman" w:eastAsia="Times New Roman" w:hAnsi="Times New Roman" w:cs="Times New Roman"/>
+          <w:kern w:val="0"/>
+          <w:sz w:val="24"/>
+          <w:szCs w:val="24"/>
+          <w:lang w:eastAsia="en-PH"/>
+          <w14:ligatures w14:val="none"/>
+        </w:rPr>
+      </w:pPr>
+      <w:r>
+        <w:rPr>
+          <w:rFonts w:ascii="Arial" w:eastAsia="Times New Roman" w:hAnsi="Arial" w:cs="Arial"/>
+          <w:color w:val="000000"/>
+          <w:kern w:val="0"/>
+          <w:sz w:val="24"/>
+          <w:szCs w:val="24"/>
+          <w:lang w:eastAsia="en-PH"/>
+          <w14:ligatures w14:val="none"/>
+        </w:rPr>
+        <w:t> </w:t>
+      </w:r>
+    </w:p>
+    <w:p>
+      <w:pPr>
+        <w:spacing w:before="240" w:after="240" w:line="480" w:lineRule="auto"/>
+        <w:jc w:val="both"/>
+        <w:rPr>
+          <w:rFonts w:ascii="Times New Roman" w:eastAsia="Times New Roman" w:hAnsi="Times New Roman" w:cs="Times New Roman"/>
+          <w:kern w:val="0"/>
+          <w:sz w:val="24"/>
+          <w:szCs w:val="24"/>
+          <w:lang w:eastAsia="en-PH"/>
+          <w14:ligatures w14:val="none"/>
+        </w:rPr>
+      </w:pPr>
+      <w:r>
+        <w:rPr>
+          <w:rFonts w:ascii="Arial" w:eastAsia="Times New Roman" w:hAnsi="Arial" w:cs="Arial"/>
+          <w:b/>
+          <w:bCs/>
+          <w:color w:val="000000"/>
+          <w:kern w:val="0"/>
+          <w:sz w:val="24"/>
+          <w:szCs w:val="24"/>
+          <w:lang w:eastAsia="en-PH"/>
+          <w14:ligatures w14:val="none"/>
+        </w:rPr>
+        <w:t>3.4.2 Software Development Life Cycle</w:t>
+      </w:r>
+    </w:p>
+    <w:p>
+      <w:pPr>
+        <w:spacing w:before="240" w:after="20" w:line="480" w:lineRule="auto"/>
+        <w:ind w:firstLine="720"/>
+        <w:jc w:val="both"/>
+        <w:rPr>
+          <w:rFonts w:ascii="Times New Roman" w:eastAsia="Times New Roman" w:hAnsi="Times New Roman" w:cs="Times New Roman"/>
+          <w:kern w:val="0"/>
+          <w:sz w:val="24"/>
+          <w:szCs w:val="24"/>
+          <w:lang w:eastAsia="en-PH"/>
+          <w14:ligatures w14:val="none"/>
+        </w:rPr>
+      </w:pPr>
+      <w:r>
+        <w:rPr>
+          <w:rFonts w:ascii="Arial" w:eastAsia="Times New Roman" w:hAnsi="Arial" w:cs="Arial"/>
+          <w:color w:val="000000"/>
+          <w:kern w:val="0"/>
+          <w:sz w:val="24"/>
+          <w:szCs w:val="24"/>
+          <w:lang w:eastAsia="en-PH"/>
+          <w14:ligatures w14:val="none"/>
+        </w:rPr>
         <w:lastRenderedPageBreak/>
-        <w:t> </w:t>
-      </w:r>
-    </w:p>
-    <w:p>
-      <w:pPr>
-        <w:spacing w:before="240" w:after="240" w:line="480" w:lineRule="auto"/>
-        <w:jc w:val="both"/>
-        <w:rPr>
-          <w:rFonts w:ascii="Times New Roman" w:eastAsia="Times New Roman" w:hAnsi="Times New Roman" w:cs="Times New Roman"/>
-          <w:kern w:val="0"/>
-          <w:sz w:val="24"/>
-          <w:szCs w:val="24"/>
-          <w:lang w:eastAsia="en-PH"/>
-          <w14:ligatures w14:val="none"/>
-        </w:rPr>
-      </w:pPr>
-      <w:r>
-        <w:rPr>
-          <w:rFonts w:ascii="Arial" w:eastAsia="Times New Roman" w:hAnsi="Arial" w:cs="Arial"/>
-          <w:color w:val="000000"/>
-          <w:kern w:val="0"/>
-          <w:sz w:val="24"/>
-          <w:szCs w:val="24"/>
-          <w:lang w:eastAsia="en-PH"/>
-          <w14:ligatures w14:val="none"/>
-        </w:rPr>
-        <w:t> </w:t>
-      </w:r>
-    </w:p>
-    <w:p>
-      <w:pPr>
-        <w:spacing w:before="240" w:after="240" w:line="480" w:lineRule="auto"/>
-        <w:jc w:val="both"/>
-        <w:rPr>
-          <w:rFonts w:ascii="Times New Roman" w:eastAsia="Times New Roman" w:hAnsi="Times New Roman" w:cs="Times New Roman"/>
-          <w:kern w:val="0"/>
-          <w:sz w:val="24"/>
-          <w:szCs w:val="24"/>
-          <w:lang w:eastAsia="en-PH"/>
-          <w14:ligatures w14:val="none"/>
-        </w:rPr>
-      </w:pPr>
-      <w:r>
-        <w:rPr>
-          <w:rFonts w:ascii="Arial" w:eastAsia="Times New Roman" w:hAnsi="Arial" w:cs="Arial"/>
-          <w:color w:val="000000"/>
-          <w:kern w:val="0"/>
-          <w:sz w:val="24"/>
-          <w:szCs w:val="24"/>
-          <w:lang w:eastAsia="en-PH"/>
-          <w14:ligatures w14:val="none"/>
-        </w:rPr>
-        <w:t> </w:t>
-      </w:r>
-    </w:p>
-    <w:p>
-      <w:pPr>
-        <w:spacing w:before="240" w:after="240" w:line="480" w:lineRule="auto"/>
-        <w:jc w:val="both"/>
-        <w:rPr>
-          <w:rFonts w:ascii="Times New Roman" w:eastAsia="Times New Roman" w:hAnsi="Times New Roman" w:cs="Times New Roman"/>
-          <w:kern w:val="0"/>
-          <w:sz w:val="24"/>
-          <w:szCs w:val="24"/>
-          <w:lang w:eastAsia="en-PH"/>
-          <w14:ligatures w14:val="none"/>
-        </w:rPr>
-      </w:pPr>
-      <w:r>
-        <w:rPr>
-          <w:rFonts w:ascii="Arial" w:eastAsia="Times New Roman" w:hAnsi="Arial" w:cs="Arial"/>
-          <w:b/>
-          <w:bCs/>
-          <w:color w:val="000000"/>
-          <w:kern w:val="0"/>
-          <w:sz w:val="24"/>
-          <w:szCs w:val="24"/>
-          <w:lang w:eastAsia="en-PH"/>
-          <w14:ligatures w14:val="none"/>
-        </w:rPr>
-        <w:t> </w:t>
-      </w:r>
-    </w:p>
-    <w:p>
-      <w:pPr>
-        <w:spacing w:before="240" w:after="240" w:line="480" w:lineRule="auto"/>
-        <w:jc w:val="both"/>
-        <w:rPr>
-          <w:rFonts w:ascii="Times New Roman" w:eastAsia="Times New Roman" w:hAnsi="Times New Roman" w:cs="Times New Roman"/>
-          <w:kern w:val="0"/>
-          <w:sz w:val="24"/>
-          <w:szCs w:val="24"/>
-          <w:lang w:eastAsia="en-PH"/>
-          <w14:ligatures w14:val="none"/>
-        </w:rPr>
-      </w:pPr>
-      <w:r>
-        <w:rPr>
-          <w:rFonts w:ascii="Arial" w:eastAsia="Times New Roman" w:hAnsi="Arial" w:cs="Arial"/>
-          <w:color w:val="000000"/>
-          <w:kern w:val="0"/>
-          <w:sz w:val="24"/>
-          <w:szCs w:val="24"/>
-          <w:lang w:eastAsia="en-PH"/>
-          <w14:ligatures w14:val="none"/>
-        </w:rPr>
-        <w:t> </w:t>
-      </w:r>
-    </w:p>
-    <w:p>
-      <w:pPr>
-        <w:spacing w:before="240" w:after="240" w:line="480" w:lineRule="auto"/>
-        <w:jc w:val="both"/>
-        <w:rPr>
-          <w:rFonts w:ascii="Times New Roman" w:eastAsia="Times New Roman" w:hAnsi="Times New Roman" w:cs="Times New Roman"/>
-          <w:kern w:val="0"/>
-          <w:sz w:val="24"/>
-          <w:szCs w:val="24"/>
-          <w:lang w:eastAsia="en-PH"/>
-          <w14:ligatures w14:val="none"/>
-        </w:rPr>
-      </w:pPr>
-      <w:r>
-        <w:rPr>
-          <w:rFonts w:ascii="Arial" w:eastAsia="Times New Roman" w:hAnsi="Arial" w:cs="Arial"/>
-          <w:b/>
-          <w:bCs/>
-          <w:color w:val="000000"/>
-          <w:kern w:val="0"/>
-          <w:sz w:val="24"/>
-          <w:szCs w:val="24"/>
-          <w:lang w:eastAsia="en-PH"/>
-          <w14:ligatures w14:val="none"/>
-        </w:rPr>
-        <w:t>3.4.2 Software Development Life Cycle</w:t>
+        <w:t>The proponents utilized an Agile methodology for its execution. This method focuses on flexibility and teamwork, and continuously reassessing and for managing a project that involves constant collaboration and working in iterations. Agile project management works off the basis that a project can be continuously improved upon throughout its life cycle, with changes being made quickly and responsively.</w:t>
       </w:r>
     </w:p>
     <w:p>
@@ -9401,33 +9383,6 @@
       </w:pPr>
       <w:r>
         <w:rPr>
-          <w:rFonts w:ascii="Arial" w:eastAsia="Times New Roman" w:hAnsi="Arial" w:cs="Arial"/>
-          <w:color w:val="000000"/>
-          <w:kern w:val="0"/>
-          <w:sz w:val="24"/>
-          <w:szCs w:val="24"/>
-          <w:lang w:eastAsia="en-PH"/>
-          <w14:ligatures w14:val="none"/>
-        </w:rPr>
-        <w:t>The proponents utilized an Agile methodology for its execution. This method focuses on flexibility and teamwork, and continuously reassessing and for managing a project that involves constant collaboration and working in iterations. Agile project management works off the basis that a project can be continuously improved upon throughout its life cycle, with changes being made quickly and responsively.</w:t>
-      </w:r>
-    </w:p>
-    <w:p>
-      <w:pPr>
-        <w:spacing w:before="240" w:after="20" w:line="480" w:lineRule="auto"/>
-        <w:ind w:firstLine="20"/>
-        <w:jc w:val="both"/>
-        <w:rPr>
-          <w:rFonts w:ascii="Times New Roman" w:eastAsia="Times New Roman" w:hAnsi="Times New Roman" w:cs="Times New Roman"/>
-          <w:kern w:val="0"/>
-          <w:sz w:val="24"/>
-          <w:szCs w:val="24"/>
-          <w:lang w:eastAsia="en-PH"/>
-          <w14:ligatures w14:val="none"/>
-        </w:rPr>
-      </w:pPr>
-      <w:r>
-        <w:rPr>
           <w:rFonts w:ascii="Times New Roman" w:eastAsia="Times New Roman" w:hAnsi="Times New Roman" w:cs="Times New Roman"/>
           <w:noProof/>
           <w:kern w:val="0"/>
@@ -9436,7 +9391,6 @@
           <w:lang w:eastAsia="en-PH"/>
           <w14:ligatures w14:val="none"/>
         </w:rPr>
-        <w:lastRenderedPageBreak/>
         <w:drawing>
           <wp:inline distT="0" distB="0" distL="0" distR="0" wp14:anchorId="144C031B" wp14:editId="431FEEDC">
             <wp:extent cx="5870222" cy="4707432"/>
@@ -9506,37 +9460,6 @@
         </w:rPr>
         <w:t> </w:t>
       </w:r>
-    </w:p>
-    <w:p>
-      <w:pPr>
-        <w:spacing w:before="240" w:after="240" w:line="480" w:lineRule="auto"/>
-        <w:jc w:val="both"/>
-        <w:rPr>
-          <w:rFonts w:ascii="Arial" w:eastAsia="Times New Roman" w:hAnsi="Arial" w:cs="Arial"/>
-          <w:b/>
-          <w:bCs/>
-          <w:color w:val="000000"/>
-          <w:kern w:val="0"/>
-          <w:sz w:val="24"/>
-          <w:szCs w:val="24"/>
-          <w:lang w:eastAsia="en-PH"/>
-          <w14:ligatures w14:val="none"/>
-        </w:rPr>
-      </w:pPr>
-    </w:p>
-    <w:p>
-      <w:pPr>
-        <w:spacing w:before="240" w:after="240" w:line="480" w:lineRule="auto"/>
-        <w:jc w:val="both"/>
-        <w:rPr>
-          <w:rFonts w:ascii="Times New Roman" w:eastAsia="Times New Roman" w:hAnsi="Times New Roman" w:cs="Times New Roman"/>
-          <w:kern w:val="0"/>
-          <w:sz w:val="24"/>
-          <w:szCs w:val="24"/>
-          <w:lang w:eastAsia="en-PH"/>
-          <w14:ligatures w14:val="none"/>
-        </w:rPr>
-      </w:pPr>
       <w:r>
         <w:rPr>
           <w:rFonts w:ascii="Arial" w:eastAsia="Times New Roman" w:hAnsi="Arial" w:cs="Arial"/>
@@ -9647,6 +9570,7 @@
           <w:lang w:eastAsia="en-PH"/>
           <w14:ligatures w14:val="none"/>
         </w:rPr>
+        <w:lastRenderedPageBreak/>
         <w:t>The general background of the client.</w:t>
       </w:r>
     </w:p>
@@ -9711,7 +9635,6 @@
           <w:lang w:eastAsia="en-PH"/>
           <w14:ligatures w14:val="none"/>
         </w:rPr>
-        <w:lastRenderedPageBreak/>
         <w:t>How their usual transaction works.</w:t>
       </w:r>
     </w:p>
@@ -9744,36 +9667,34 @@
           <w:lang w:eastAsia="en-PH"/>
           <w14:ligatures w14:val="none"/>
         </w:rPr>
-        <w:t>What changes they want the proposed system to possess.</w:t>
-      </w:r>
-    </w:p>
-    <w:p>
-      <w:pPr>
-        <w:spacing w:before="240" w:after="240" w:line="480" w:lineRule="auto"/>
-        <w:jc w:val="both"/>
-        <w:rPr>
-          <w:rFonts w:ascii="Times New Roman" w:eastAsia="Times New Roman" w:hAnsi="Times New Roman" w:cs="Times New Roman"/>
-          <w:kern w:val="0"/>
-          <w:sz w:val="24"/>
-          <w:szCs w:val="24"/>
-          <w:lang w:eastAsia="en-PH"/>
-          <w14:ligatures w14:val="none"/>
-        </w:rPr>
-      </w:pPr>
-      <w:r>
-        <w:rPr>
-          <w:rFonts w:ascii="Arial" w:eastAsia="Times New Roman" w:hAnsi="Arial" w:cs="Arial"/>
-          <w:b/>
-          <w:bCs/>
-          <w:color w:val="000000"/>
-          <w:kern w:val="0"/>
-          <w:sz w:val="24"/>
-          <w:szCs w:val="24"/>
-          <w:lang w:eastAsia="en-PH"/>
-          <w14:ligatures w14:val="none"/>
-        </w:rPr>
-        <w:t> </w:t>
-      </w:r>
+        <w:t xml:space="preserve">What changes they want the proposed system to </w:t>
+      </w:r>
+      <w:proofErr w:type="gramStart"/>
+      <w:r>
+        <w:rPr>
+          <w:rFonts w:ascii="Arial" w:eastAsia="Times New Roman" w:hAnsi="Arial" w:cs="Arial"/>
+          <w:color w:val="000000"/>
+          <w:kern w:val="0"/>
+          <w:sz w:val="24"/>
+          <w:szCs w:val="24"/>
+          <w:lang w:eastAsia="en-PH"/>
+          <w14:ligatures w14:val="none"/>
+        </w:rPr>
+        <w:t>possess</w:t>
+      </w:r>
+      <w:r>
+        <w:rPr>
+          <w:rFonts w:ascii="Arial" w:eastAsia="Times New Roman" w:hAnsi="Arial" w:cs="Arial"/>
+          <w:color w:val="000000"/>
+          <w:kern w:val="0"/>
+          <w:sz w:val="24"/>
+          <w:szCs w:val="24"/>
+          <w:lang w:eastAsia="en-PH"/>
+          <w14:ligatures w14:val="none"/>
+        </w:rPr>
+        <w:t>.</w:t>
+      </w:r>
+      <w:proofErr w:type="gramEnd"/>
     </w:p>
     <w:p>
       <w:pPr>
@@ -9949,22 +9870,18 @@
         </w:rPr>
         <w:t xml:space="preserve">In the testing phase of System Development, the proponents have set up an online meeting with the client using google meet to present the current progress of the system. This is where the client checks if the system is </w:t>
       </w:r>
-      <w:proofErr w:type="spellStart"/>
-      <w:proofErr w:type="gramStart"/>
-      <w:r>
-        <w:rPr>
-          <w:rFonts w:ascii="Arial" w:eastAsia="Times New Roman" w:hAnsi="Arial" w:cs="Arial"/>
-          <w:color w:val="000000"/>
-          <w:kern w:val="0"/>
-          <w:sz w:val="24"/>
-          <w:szCs w:val="24"/>
-          <w:lang w:eastAsia="en-PH"/>
-          <w14:ligatures w14:val="none"/>
-        </w:rPr>
-        <w:t>functional.Together</w:t>
-      </w:r>
-      <w:proofErr w:type="spellEnd"/>
-      <w:proofErr w:type="gramEnd"/>
+      <w:r>
+        <w:rPr>
+          <w:rFonts w:ascii="Arial" w:eastAsia="Times New Roman" w:hAnsi="Arial" w:cs="Arial"/>
+          <w:color w:val="000000"/>
+          <w:kern w:val="0"/>
+          <w:sz w:val="24"/>
+          <w:szCs w:val="24"/>
+          <w:lang w:eastAsia="en-PH"/>
+          <w14:ligatures w14:val="none"/>
+        </w:rPr>
+        <w:t>functional. Together</w:t>
+      </w:r>
       <w:r>
         <w:rPr>
           <w:rFonts w:ascii="Arial" w:eastAsia="Times New Roman" w:hAnsi="Arial" w:cs="Arial"/>
@@ -9983,26 +9900,61 @@
         <w:spacing w:before="240" w:after="240" w:line="480" w:lineRule="auto"/>
         <w:jc w:val="both"/>
         <w:rPr>
-          <w:rFonts w:ascii="Times New Roman" w:eastAsia="Times New Roman" w:hAnsi="Times New Roman" w:cs="Times New Roman"/>
-          <w:kern w:val="0"/>
-          <w:sz w:val="24"/>
-          <w:szCs w:val="24"/>
-          <w:lang w:eastAsia="en-PH"/>
-          <w14:ligatures w14:val="none"/>
-        </w:rPr>
-      </w:pPr>
-      <w:r>
-        <w:rPr>
-          <w:rFonts w:ascii="Arial" w:eastAsia="Times New Roman" w:hAnsi="Arial" w:cs="Arial"/>
-          <w:b/>
-          <w:bCs/>
-          <w:color w:val="000000"/>
-          <w:kern w:val="0"/>
-          <w:sz w:val="24"/>
-          <w:szCs w:val="24"/>
-          <w:lang w:eastAsia="en-PH"/>
-          <w14:ligatures w14:val="none"/>
-        </w:rPr>
+          <w:rFonts w:ascii="Arial" w:eastAsia="Times New Roman" w:hAnsi="Arial" w:cs="Arial"/>
+          <w:b/>
+          <w:bCs/>
+          <w:color w:val="000000"/>
+          <w:kern w:val="0"/>
+          <w:sz w:val="24"/>
+          <w:szCs w:val="24"/>
+          <w:lang w:eastAsia="en-PH"/>
+          <w14:ligatures w14:val="none"/>
+        </w:rPr>
+      </w:pPr>
+    </w:p>
+    <w:p>
+      <w:pPr>
+        <w:spacing w:before="240" w:after="240" w:line="480" w:lineRule="auto"/>
+        <w:jc w:val="both"/>
+        <w:rPr>
+          <w:rFonts w:ascii="Arial" w:eastAsia="Times New Roman" w:hAnsi="Arial" w:cs="Arial"/>
+          <w:b/>
+          <w:bCs/>
+          <w:color w:val="000000"/>
+          <w:kern w:val="0"/>
+          <w:sz w:val="24"/>
+          <w:szCs w:val="24"/>
+          <w:lang w:eastAsia="en-PH"/>
+          <w14:ligatures w14:val="none"/>
+        </w:rPr>
+      </w:pPr>
+    </w:p>
+    <w:p>
+      <w:pPr>
+        <w:spacing w:before="240" w:after="240" w:line="480" w:lineRule="auto"/>
+        <w:jc w:val="both"/>
+        <w:rPr>
+          <w:rFonts w:ascii="Times New Roman" w:eastAsia="Times New Roman" w:hAnsi="Times New Roman" w:cs="Times New Roman"/>
+          <w:kern w:val="0"/>
+          <w:sz w:val="24"/>
+          <w:szCs w:val="24"/>
+          <w:lang w:eastAsia="en-PH"/>
+          <w14:ligatures w14:val="none"/>
+        </w:rPr>
+      </w:pPr>
+      <w:r>
+        <w:rPr>
+          <w:rFonts w:ascii="Arial" w:eastAsia="Times New Roman" w:hAnsi="Arial" w:cs="Arial"/>
+          <w:b/>
+          <w:bCs/>
+          <w:color w:val="000000"/>
+          <w:kern w:val="0"/>
+          <w:sz w:val="24"/>
+          <w:szCs w:val="24"/>
+          <w:lang w:eastAsia="en-PH"/>
+          <w14:ligatures w14:val="none"/>
+        </w:rPr>
+        <w:lastRenderedPageBreak/>
         <w:t>Deployment Phase</w:t>
       </w:r>
     </w:p>
@@ -10029,7 +9981,6 @@
           <w:lang w:eastAsia="en-PH"/>
           <w14:ligatures w14:val="none"/>
         </w:rPr>
-        <w:lastRenderedPageBreak/>
         <w:t>     </w:t>
       </w:r>
       <w:r>
@@ -10248,26 +10199,117 @@
         <w:ind w:left="360"/>
         <w:jc w:val="both"/>
         <w:rPr>
-          <w:rFonts w:ascii="Times New Roman" w:eastAsia="Times New Roman" w:hAnsi="Times New Roman" w:cs="Times New Roman"/>
-          <w:kern w:val="0"/>
-          <w:sz w:val="24"/>
-          <w:szCs w:val="24"/>
-          <w:lang w:eastAsia="en-PH"/>
-          <w14:ligatures w14:val="none"/>
-        </w:rPr>
-      </w:pPr>
-      <w:r>
-        <w:rPr>
-          <w:rFonts w:ascii="Arial" w:eastAsia="Times New Roman" w:hAnsi="Arial" w:cs="Arial"/>
-          <w:b/>
-          <w:bCs/>
-          <w:color w:val="000000"/>
-          <w:kern w:val="0"/>
-          <w:sz w:val="24"/>
-          <w:szCs w:val="24"/>
-          <w:lang w:eastAsia="en-PH"/>
-          <w14:ligatures w14:val="none"/>
-        </w:rPr>
+          <w:rFonts w:ascii="Arial" w:eastAsia="Times New Roman" w:hAnsi="Arial" w:cs="Arial"/>
+          <w:b/>
+          <w:bCs/>
+          <w:color w:val="000000"/>
+          <w:kern w:val="0"/>
+          <w:sz w:val="24"/>
+          <w:szCs w:val="24"/>
+          <w:lang w:eastAsia="en-PH"/>
+          <w14:ligatures w14:val="none"/>
+        </w:rPr>
+      </w:pPr>
+    </w:p>
+    <w:p>
+      <w:pPr>
+        <w:spacing w:before="240" w:after="240" w:line="480" w:lineRule="auto"/>
+        <w:ind w:left="360"/>
+        <w:jc w:val="both"/>
+        <w:rPr>
+          <w:rFonts w:ascii="Arial" w:eastAsia="Times New Roman" w:hAnsi="Arial" w:cs="Arial"/>
+          <w:b/>
+          <w:bCs/>
+          <w:color w:val="000000"/>
+          <w:kern w:val="0"/>
+          <w:sz w:val="24"/>
+          <w:szCs w:val="24"/>
+          <w:lang w:eastAsia="en-PH"/>
+          <w14:ligatures w14:val="none"/>
+        </w:rPr>
+      </w:pPr>
+    </w:p>
+    <w:p>
+      <w:pPr>
+        <w:spacing w:before="240" w:after="240" w:line="480" w:lineRule="auto"/>
+        <w:ind w:left="360"/>
+        <w:jc w:val="both"/>
+        <w:rPr>
+          <w:rFonts w:ascii="Arial" w:eastAsia="Times New Roman" w:hAnsi="Arial" w:cs="Arial"/>
+          <w:b/>
+          <w:bCs/>
+          <w:color w:val="000000"/>
+          <w:kern w:val="0"/>
+          <w:sz w:val="24"/>
+          <w:szCs w:val="24"/>
+          <w:lang w:eastAsia="en-PH"/>
+          <w14:ligatures w14:val="none"/>
+        </w:rPr>
+      </w:pPr>
+    </w:p>
+    <w:p>
+      <w:pPr>
+        <w:spacing w:before="240" w:after="240" w:line="480" w:lineRule="auto"/>
+        <w:ind w:left="360"/>
+        <w:jc w:val="both"/>
+        <w:rPr>
+          <w:rFonts w:ascii="Arial" w:eastAsia="Times New Roman" w:hAnsi="Arial" w:cs="Arial"/>
+          <w:b/>
+          <w:bCs/>
+          <w:color w:val="000000"/>
+          <w:kern w:val="0"/>
+          <w:sz w:val="24"/>
+          <w:szCs w:val="24"/>
+          <w:lang w:eastAsia="en-PH"/>
+          <w14:ligatures w14:val="none"/>
+        </w:rPr>
+      </w:pPr>
+    </w:p>
+    <w:p>
+      <w:pPr>
+        <w:spacing w:before="240" w:after="240" w:line="480" w:lineRule="auto"/>
+        <w:ind w:left="360"/>
+        <w:jc w:val="both"/>
+        <w:rPr>
+          <w:rFonts w:ascii="Arial" w:eastAsia="Times New Roman" w:hAnsi="Arial" w:cs="Arial"/>
+          <w:b/>
+          <w:bCs/>
+          <w:color w:val="000000"/>
+          <w:kern w:val="0"/>
+          <w:sz w:val="24"/>
+          <w:szCs w:val="24"/>
+          <w:lang w:eastAsia="en-PH"/>
+          <w14:ligatures w14:val="none"/>
+        </w:rPr>
+      </w:pPr>
+    </w:p>
+    <w:p>
+      <w:pPr>
+        <w:spacing w:before="240" w:after="240" w:line="480" w:lineRule="auto"/>
+        <w:ind w:left="360"/>
+        <w:jc w:val="both"/>
+        <w:rPr>
+          <w:rFonts w:ascii="Times New Roman" w:eastAsia="Times New Roman" w:hAnsi="Times New Roman" w:cs="Times New Roman"/>
+          <w:kern w:val="0"/>
+          <w:sz w:val="24"/>
+          <w:szCs w:val="24"/>
+          <w:lang w:eastAsia="en-PH"/>
+          <w14:ligatures w14:val="none"/>
+        </w:rPr>
+      </w:pPr>
+      <w:r>
+        <w:rPr>
+          <w:rFonts w:ascii="Arial" w:eastAsia="Times New Roman" w:hAnsi="Arial" w:cs="Arial"/>
+          <w:b/>
+          <w:bCs/>
+          <w:color w:val="000000"/>
+          <w:kern w:val="0"/>
+          <w:sz w:val="24"/>
+          <w:szCs w:val="24"/>
+          <w:lang w:eastAsia="en-PH"/>
+          <w14:ligatures w14:val="none"/>
+        </w:rPr>
+        <w:lastRenderedPageBreak/>
         <w:t>3.5</w:t>
       </w:r>
       <w:r>
@@ -10302,27 +10344,29 @@
         <w:spacing w:before="240" w:after="240" w:line="480" w:lineRule="auto"/>
         <w:ind w:left="360"/>
         <w:rPr>
-          <w:rFonts w:ascii="Times New Roman" w:eastAsia="Times New Roman" w:hAnsi="Times New Roman" w:cs="Times New Roman"/>
-          <w:kern w:val="0"/>
-          <w:sz w:val="24"/>
-          <w:szCs w:val="24"/>
-          <w:lang w:eastAsia="en-PH"/>
-          <w14:ligatures w14:val="none"/>
-        </w:rPr>
-      </w:pPr>
-      <w:r>
-        <w:rPr>
-          <w:rFonts w:ascii="Arial" w:eastAsia="Times New Roman" w:hAnsi="Arial" w:cs="Arial"/>
-          <w:b/>
-          <w:bCs/>
-          <w:color w:val="000000"/>
-          <w:kern w:val="0"/>
-          <w:sz w:val="24"/>
-          <w:szCs w:val="24"/>
-          <w:lang w:eastAsia="en-PH"/>
-          <w14:ligatures w14:val="none"/>
-        </w:rPr>
-        <w:lastRenderedPageBreak/>
+          <w:rFonts w:ascii="Arial" w:eastAsia="Times New Roman" w:hAnsi="Arial" w:cs="Arial"/>
+          <w:b/>
+          <w:bCs/>
+          <w:color w:val="000000"/>
+          <w:kern w:val="0"/>
+          <w:sz w:val="24"/>
+          <w:szCs w:val="24"/>
+          <w:lang w:eastAsia="en-PH"/>
+          <w14:ligatures w14:val="none"/>
+        </w:rPr>
+      </w:pPr>
+      <w:r>
+        <w:rPr>
+          <w:rFonts w:ascii="Arial" w:eastAsia="Times New Roman" w:hAnsi="Arial" w:cs="Arial"/>
+          <w:b/>
+          <w:bCs/>
+          <w:color w:val="000000"/>
+          <w:kern w:val="0"/>
+          <w:sz w:val="24"/>
+          <w:szCs w:val="24"/>
+          <w:lang w:eastAsia="en-PH"/>
+          <w14:ligatures w14:val="none"/>
+        </w:rPr>
         <w:t>3.5.1</w:t>
       </w:r>
       <w:r>
@@ -10351,6 +10395,22 @@
         </w:rPr>
         <w:t>Data Flow Diagram</w:t>
       </w:r>
+    </w:p>
+    <w:p>
+      <w:pPr>
+        <w:spacing w:before="240" w:after="240" w:line="480" w:lineRule="auto"/>
+        <w:ind w:left="360"/>
+        <w:rPr>
+          <w:rFonts w:ascii="Times New Roman" w:eastAsia="Times New Roman" w:hAnsi="Times New Roman" w:cs="Times New Roman"/>
+          <w:kern w:val="0"/>
+          <w:sz w:val="24"/>
+          <w:szCs w:val="24"/>
+          <w:lang w:eastAsia="en-PH"/>
+          <w14:ligatures w14:val="none"/>
+        </w:rPr>
+      </w:pPr>
+      <w:bookmarkStart w:id="0" w:name="_GoBack"/>
+      <w:bookmarkEnd w:id="0"/>
       <w:r>
         <w:rPr>
           <w:rFonts w:ascii="Times New Roman" w:eastAsia="Times New Roman" w:hAnsi="Times New Roman" w:cs="Times New Roman"/>

</xml_diff>